<commit_message>
All Test And Project Management Documents Added
</commit_message>
<xml_diff>
--- a/Phase4/document/Doc4(test).docx
+++ b/Phase4/document/Doc4(test).docx
@@ -1566,7 +1566,7 @@
           <w:numId w:val="2"/>
         </w:numPr>
         <w:rPr>
-          <w:rFonts w:asciiTheme="majorBidi" w:hAnsiTheme="majorBidi"/>
+          <w:rFonts w:asciiTheme="majorBidi" w:hAnsiTheme="majorBidi" w:hint="cs"/>
           <w:rtl/>
           <w:lang w:bidi="fa-IR"/>
         </w:rPr>
@@ -1607,17 +1607,18 @@
         </w:numPr>
         <w:bidi/>
         <w:rPr>
-          <w:rFonts w:asciiTheme="majorBidi" w:hAnsiTheme="majorBidi" w:cs="B Nazanin"/>
+          <w:rFonts w:asciiTheme="majorBidi" w:hAnsiTheme="majorBidi" w:cs="B Nazanin" w:hint="cs"/>
           <w:b/>
           <w:bCs/>
           <w:sz w:val="28"/>
           <w:szCs w:val="28"/>
-          <w:lang w:bidi="fa-IR"/>
-        </w:rPr>
-      </w:pPr>
-      <w:r>
-        <w:rPr>
-          <w:rFonts w:asciiTheme="majorBidi" w:hAnsiTheme="majorBidi" w:cs="B Nazanin"/>
+          <w:rtl/>
+          <w:lang w:bidi="fa-IR"/>
+        </w:rPr>
+      </w:pPr>
+      <w:r>
+        <w:rPr>
+          <w:rFonts w:asciiTheme="majorBidi" w:hAnsiTheme="majorBidi" w:cs="B Nazanin" w:hint="cs"/>
           <w:b/>
           <w:bCs/>
           <w:sz w:val="28"/>
@@ -1625,7 +1626,7 @@
           <w:rtl/>
           <w:lang w:bidi="fa-IR"/>
         </w:rPr>
-        <w:t xml:space="preserve">تست </w:t>
+        <w:t xml:space="preserve">نرم افزار </w:t>
       </w:r>
       <w:proofErr w:type="spellStart"/>
       <w:r>
@@ -1637,6 +1638,92 @@
           <w:szCs w:val="28"/>
           <w:lang w:bidi="fa-IR"/>
         </w:rPr>
+        <w:t>Acunetix</w:t>
+      </w:r>
+      <w:proofErr w:type="spellEnd"/>
+    </w:p>
+    <w:p>
+      <w:pPr>
+        <w:bidi/>
+        <w:rPr>
+          <w:rFonts w:cs="B Nazanin" w:hint="cs"/>
+          <w:sz w:val="28"/>
+          <w:szCs w:val="28"/>
+          <w:rtl/>
+          <w:lang w:bidi="fa-IR"/>
+        </w:rPr>
+      </w:pPr>
+      <w:bookmarkStart w:id="0" w:name="_GoBack"/>
+      <w:bookmarkEnd w:id="0"/>
+      <w:r>
+        <w:rPr>
+          <w:rFonts w:cs="B Nazanin" w:hint="cs"/>
+          <w:sz w:val="28"/>
+          <w:szCs w:val="28"/>
+          <w:rtl/>
+          <w:lang w:bidi="fa-IR"/>
+        </w:rPr>
+        <w:t xml:space="preserve">این نرم افزار را تست امنیت انجام میدهد.توضیحات کامل در </w:t>
+      </w:r>
+      <w:r>
+        <w:rPr>
+          <w:rFonts w:cs="B Nazanin"/>
+          <w:sz w:val="28"/>
+          <w:szCs w:val="28"/>
+          <w:lang w:bidi="fa-IR"/>
+        </w:rPr>
+        <w:t>Security Test</w:t>
+      </w:r>
+      <w:r>
+        <w:rPr>
+          <w:rFonts w:cs="B Nazanin" w:hint="cs"/>
+          <w:sz w:val="28"/>
+          <w:szCs w:val="28"/>
+          <w:rtl/>
+          <w:lang w:bidi="fa-IR"/>
+        </w:rPr>
+        <w:t xml:space="preserve"> موجود است.</w:t>
+      </w:r>
+    </w:p>
+    <w:p>
+      <w:pPr>
+        <w:pStyle w:val="ListParagraph"/>
+        <w:numPr>
+          <w:ilvl w:val="0"/>
+          <w:numId w:val="5"/>
+        </w:numPr>
+        <w:bidi/>
+        <w:rPr>
+          <w:rFonts w:asciiTheme="majorBidi" w:hAnsiTheme="majorBidi" w:cs="B Nazanin"/>
+          <w:b/>
+          <w:bCs/>
+          <w:sz w:val="28"/>
+          <w:szCs w:val="28"/>
+          <w:lang w:bidi="fa-IR"/>
+        </w:rPr>
+      </w:pPr>
+      <w:r>
+        <w:rPr>
+          <w:rFonts w:asciiTheme="majorBidi" w:hAnsiTheme="majorBidi" w:cs="B Nazanin"/>
+          <w:b/>
+          <w:bCs/>
+          <w:sz w:val="28"/>
+          <w:szCs w:val="28"/>
+          <w:rtl/>
+          <w:lang w:bidi="fa-IR"/>
+        </w:rPr>
+        <w:t xml:space="preserve">تست </w:t>
+      </w:r>
+      <w:proofErr w:type="spellStart"/>
+      <w:r>
+        <w:rPr>
+          <w:rFonts w:asciiTheme="majorBidi" w:hAnsiTheme="majorBidi" w:cs="B Nazanin"/>
+          <w:b/>
+          <w:bCs/>
+          <w:sz w:val="28"/>
+          <w:szCs w:val="28"/>
+          <w:lang w:bidi="fa-IR"/>
+        </w:rPr>
         <w:t>Gui</w:t>
       </w:r>
       <w:proofErr w:type="spellEnd"/>
@@ -1660,7 +1747,18 @@
           <w:rtl/>
           <w:lang w:bidi="fa-IR"/>
         </w:rPr>
-        <w:t xml:space="preserve">با توجه به اینکه در فاز اول بیش‌تر زمان بر روی طراحی و یادگیری فریم‌ورک صرف میشود در این فاز حجم کدنویسی نسبت به فازهای دیگر کم‌تر میباشد.در این فاز چون تعداد قابلیت‌های پیاده‌سازی شده کم میباشد تست‌های بلک‌باکس و وایت‌باکس به صورت محدود انجام میشود.یکی از معیارهای موفقیت در پروژه از نظر کارفرما قابلیت تطابق سامانه با مرورگرهای جدید میباشد.به همین دلیل در این فاز تست </w:t>
+        <w:t xml:space="preserve">با توجه به اینکه در فاز اول بیش‌تر زمان بر روی طراحی و یادگیری فریم‌ورک صرف میشود در این فاز حجم کدنویسی نسبت به فازهای دیگر کم‌تر میباشد.در این فاز چون تعداد قابلیت‌های پیاده‌سازی شده کم میباشد تست‌های بلک‌باکس و وایت‌باکس به صورت محدود انجام میشود.یکی از معیارهای موفقیت در پروژه از نظر </w:t>
+      </w:r>
+      <w:r>
+        <w:rPr>
+          <w:rFonts w:asciiTheme="majorBidi" w:hAnsiTheme="majorBidi" w:cs="B Nazanin"/>
+          <w:sz w:val="28"/>
+          <w:szCs w:val="28"/>
+          <w:rtl/>
+          <w:lang w:bidi="fa-IR"/>
+        </w:rPr>
+        <w:lastRenderedPageBreak/>
+        <w:t xml:space="preserve">کارفرما قابلیت تطابق سامانه با مرورگرهای جدید میباشد.به همین دلیل در این فاز تست </w:t>
       </w:r>
       <w:proofErr w:type="spellStart"/>
       <w:r>
@@ -1704,7 +1802,6 @@
           <w:rtl/>
           <w:lang w:bidi="fa-IR"/>
         </w:rPr>
-        <w:lastRenderedPageBreak/>
         <w:t xml:space="preserve"> برخی از معروف</w:t>
       </w:r>
       <w:r>
@@ -2050,33 +2147,33 @@
       <w:pPr>
         <w:bidi/>
         <w:rPr>
+          <w:rFonts w:asciiTheme="majorBidi" w:hAnsiTheme="majorBidi" w:cs="B Nazanin"/>
+          <w:sz w:val="28"/>
+          <w:szCs w:val="28"/>
+          <w:rtl/>
+          <w:lang w:bidi="fa-IR"/>
+        </w:rPr>
+      </w:pPr>
+    </w:p>
+    <w:p>
+      <w:pPr>
+        <w:bidi/>
+        <w:rPr>
+          <w:rFonts w:asciiTheme="majorBidi" w:hAnsiTheme="majorBidi" w:cs="B Nazanin"/>
+          <w:sz w:val="28"/>
+          <w:szCs w:val="28"/>
+          <w:rtl/>
+          <w:lang w:bidi="fa-IR"/>
+        </w:rPr>
+      </w:pPr>
+      <w:r>
+        <w:rPr>
           <w:rFonts w:asciiTheme="majorBidi" w:hAnsiTheme="majorBidi" w:cs="B Nazanin" w:hint="cs"/>
           <w:sz w:val="28"/>
           <w:szCs w:val="28"/>
           <w:rtl/>
           <w:lang w:bidi="fa-IR"/>
         </w:rPr>
-      </w:pPr>
-    </w:p>
-    <w:p>
-      <w:pPr>
-        <w:bidi/>
-        <w:rPr>
-          <w:rFonts w:asciiTheme="majorBidi" w:hAnsiTheme="majorBidi" w:cs="B Nazanin" w:hint="cs"/>
-          <w:sz w:val="28"/>
-          <w:szCs w:val="28"/>
-          <w:rtl/>
-          <w:lang w:bidi="fa-IR"/>
-        </w:rPr>
-      </w:pPr>
-      <w:r>
-        <w:rPr>
-          <w:rFonts w:asciiTheme="majorBidi" w:hAnsiTheme="majorBidi" w:cs="B Nazanin" w:hint="cs"/>
-          <w:sz w:val="28"/>
-          <w:szCs w:val="28"/>
-          <w:rtl/>
-          <w:lang w:bidi="fa-IR"/>
-        </w:rPr>
         <w:t>علاوه بر تست ورود خروج در فاز چهارم برای تمامی فرم های موجود تست واحد نوشته شد و بدین ترتیب تمام فرم ها مورد تست قرار گرفتند. عکس هایی از نتایج انجام این تست ها در ادامه آورده می شوند.</w:t>
       </w:r>
     </w:p>
@@ -2084,7 +2181,7 @@
       <w:pPr>
         <w:bidi/>
         <w:rPr>
-          <w:rFonts w:asciiTheme="majorBidi" w:hAnsiTheme="majorBidi" w:cs="B Nazanin" w:hint="cs"/>
+          <w:rFonts w:asciiTheme="majorBidi" w:hAnsiTheme="majorBidi" w:cs="B Nazanin"/>
           <w:sz w:val="28"/>
           <w:szCs w:val="28"/>
           <w:rtl/>
@@ -2146,7 +2243,7 @@
       <w:pPr>
         <w:bidi/>
         <w:rPr>
-          <w:rFonts w:asciiTheme="majorBidi" w:hAnsiTheme="majorBidi" w:cs="B Nazanin" w:hint="cs"/>
+          <w:rFonts w:asciiTheme="majorBidi" w:hAnsiTheme="majorBidi" w:cs="B Nazanin"/>
           <w:sz w:val="28"/>
           <w:szCs w:val="28"/>
           <w:rtl/>
@@ -2209,7 +2306,7 @@
       <w:pPr>
         <w:bidi/>
         <w:rPr>
-          <w:rFonts w:asciiTheme="majorBidi" w:hAnsiTheme="majorBidi" w:cs="B Nazanin" w:hint="cs"/>
+          <w:rFonts w:asciiTheme="majorBidi" w:hAnsiTheme="majorBidi" w:cs="B Nazanin"/>
           <w:sz w:val="28"/>
           <w:szCs w:val="28"/>
           <w:rtl/>
@@ -2271,7 +2368,7 @@
       <w:pPr>
         <w:bidi/>
         <w:rPr>
-          <w:rFonts w:asciiTheme="majorBidi" w:hAnsiTheme="majorBidi" w:cs="B Nazanin" w:hint="cs"/>
+          <w:rFonts w:asciiTheme="majorBidi" w:hAnsiTheme="majorBidi" w:cs="B Nazanin"/>
           <w:sz w:val="28"/>
           <w:szCs w:val="28"/>
           <w:rtl/>
@@ -2333,7 +2430,7 @@
       <w:pPr>
         <w:bidi/>
         <w:rPr>
-          <w:rFonts w:asciiTheme="majorBidi" w:hAnsiTheme="majorBidi" w:cs="B Nazanin" w:hint="cs"/>
+          <w:rFonts w:asciiTheme="majorBidi" w:hAnsiTheme="majorBidi" w:cs="B Nazanin"/>
           <w:sz w:val="28"/>
           <w:szCs w:val="28"/>
           <w:rtl/>
@@ -2396,7 +2493,7 @@
       <w:pPr>
         <w:bidi/>
         <w:rPr>
-          <w:rFonts w:asciiTheme="majorBidi" w:hAnsiTheme="majorBidi" w:cs="B Nazanin" w:hint="cs"/>
+          <w:rFonts w:asciiTheme="majorBidi" w:hAnsiTheme="majorBidi" w:cs="B Nazanin"/>
           <w:sz w:val="28"/>
           <w:szCs w:val="28"/>
           <w:rtl/>
@@ -2458,7 +2555,7 @@
       <w:pPr>
         <w:bidi/>
         <w:rPr>
-          <w:rFonts w:asciiTheme="majorBidi" w:hAnsiTheme="majorBidi" w:cs="B Nazanin" w:hint="cs"/>
+          <w:rFonts w:asciiTheme="majorBidi" w:hAnsiTheme="majorBidi" w:cs="B Nazanin"/>
           <w:sz w:val="28"/>
           <w:szCs w:val="28"/>
           <w:rtl/>
@@ -2520,7 +2617,7 @@
       <w:pPr>
         <w:bidi/>
         <w:rPr>
-          <w:rFonts w:asciiTheme="majorBidi" w:hAnsiTheme="majorBidi" w:cs="B Nazanin" w:hint="cs"/>
+          <w:rFonts w:asciiTheme="majorBidi" w:hAnsiTheme="majorBidi" w:cs="B Nazanin"/>
           <w:sz w:val="28"/>
           <w:szCs w:val="28"/>
           <w:rtl/>
@@ -2583,7 +2680,7 @@
       <w:pPr>
         <w:bidi/>
         <w:rPr>
-          <w:rFonts w:asciiTheme="majorBidi" w:hAnsiTheme="majorBidi" w:cs="B Nazanin" w:hint="cs"/>
+          <w:rFonts w:asciiTheme="majorBidi" w:hAnsiTheme="majorBidi" w:cs="B Nazanin"/>
           <w:sz w:val="28"/>
           <w:szCs w:val="28"/>
           <w:rtl/>
@@ -2645,7 +2742,7 @@
       <w:pPr>
         <w:bidi/>
         <w:rPr>
-          <w:rFonts w:asciiTheme="majorBidi" w:hAnsiTheme="majorBidi" w:cs="B Nazanin" w:hint="cs"/>
+          <w:rFonts w:asciiTheme="majorBidi" w:hAnsiTheme="majorBidi" w:cs="B Nazanin"/>
           <w:sz w:val="28"/>
           <w:szCs w:val="28"/>
           <w:rtl/>
@@ -2707,7 +2804,7 @@
       <w:pPr>
         <w:bidi/>
         <w:rPr>
-          <w:rFonts w:asciiTheme="majorBidi" w:hAnsiTheme="majorBidi" w:cs="B Nazanin" w:hint="cs"/>
+          <w:rFonts w:asciiTheme="majorBidi" w:hAnsiTheme="majorBidi" w:cs="B Nazanin"/>
           <w:sz w:val="28"/>
           <w:szCs w:val="28"/>
           <w:rtl/>
@@ -2770,7 +2867,7 @@
       <w:pPr>
         <w:bidi/>
         <w:rPr>
-          <w:rFonts w:asciiTheme="majorBidi" w:hAnsiTheme="majorBidi" w:cs="B Nazanin" w:hint="cs"/>
+          <w:rFonts w:asciiTheme="majorBidi" w:hAnsiTheme="majorBidi" w:cs="B Nazanin"/>
           <w:sz w:val="28"/>
           <w:szCs w:val="28"/>
           <w:rtl/>
@@ -2832,14 +2929,13 @@
       <w:pPr>
         <w:bidi/>
         <w:rPr>
-          <w:rFonts w:asciiTheme="majorBidi" w:hAnsiTheme="majorBidi" w:cs="B Nazanin" w:hint="cs"/>
-          <w:sz w:val="28"/>
-          <w:szCs w:val="28"/>
-          <w:rtl/>
-          <w:lang w:bidi="fa-IR"/>
-        </w:rPr>
-      </w:pPr>
-      <w:bookmarkStart w:id="0" w:name="_GoBack"/>
+          <w:rFonts w:asciiTheme="majorBidi" w:hAnsiTheme="majorBidi" w:cs="B Nazanin"/>
+          <w:sz w:val="28"/>
+          <w:szCs w:val="28"/>
+          <w:rtl/>
+          <w:lang w:bidi="fa-IR"/>
+        </w:rPr>
+      </w:pPr>
       <w:r>
         <w:rPr>
           <w:rFonts w:asciiTheme="majorBidi" w:hAnsiTheme="majorBidi" w:cs="B Nazanin" w:hint="cs"/>
@@ -2890,7 +2986,6 @@
           </wp:inline>
         </w:drawing>
       </w:r>
-      <w:bookmarkEnd w:id="0"/>
     </w:p>
     <w:p>
       <w:pPr>
@@ -2901,7 +2996,6 @@
         </w:numPr>
         <w:rPr>
           <w:rFonts w:asciiTheme="majorBidi" w:hAnsiTheme="majorBidi"/>
-          <w:rtl/>
           <w:lang w:bidi="fa-IR"/>
         </w:rPr>
       </w:pPr>
@@ -2920,6 +3014,47 @@
           <w:lang w:bidi="fa-IR"/>
         </w:rPr>
         <w:t>ها</w:t>
+      </w:r>
+    </w:p>
+    <w:p>
+      <w:pPr>
+        <w:bidi/>
+        <w:rPr>
+          <w:rFonts w:cs="B Nazanin" w:hint="cs"/>
+          <w:sz w:val="28"/>
+          <w:szCs w:val="28"/>
+          <w:rtl/>
+          <w:lang w:bidi="fa-IR"/>
+        </w:rPr>
+      </w:pPr>
+      <w:r>
+        <w:rPr>
+          <w:rFonts w:cs="B Nazanin" w:hint="cs"/>
+          <w:sz w:val="28"/>
+          <w:szCs w:val="28"/>
+          <w:rtl/>
+          <w:lang w:bidi="fa-IR"/>
+        </w:rPr>
+        <w:t xml:space="preserve">تمام </w:t>
+      </w:r>
+      <w:r>
+        <w:rPr>
+          <w:rFonts w:cs="B Nazanin"/>
+          <w:sz w:val="28"/>
+          <w:szCs w:val="28"/>
+          <w:lang w:bidi="fa-IR"/>
+        </w:rPr>
+        <w:t>Test Case</w:t>
+      </w:r>
+      <w:r>
+        <w:rPr>
+          <w:rFonts w:cs="B Nazanin" w:hint="cs"/>
+          <w:sz w:val="28"/>
+          <w:szCs w:val="28"/>
+          <w:rtl/>
+          <w:lang w:bidi="fa-IR"/>
+        </w:rPr>
+        <w:t xml:space="preserve"> ها در داکیومنتها توضیح داده شده است.</w:t>
       </w:r>
     </w:p>
     <w:p>

</xml_diff>